<commit_message>
Add Mexico cutbacks for DCP to Law of River worksheets
</commit_message>
<xml_diff>
--- a/InteractiveWaterBudget/BenefitsDrawbacksInteractiveWaterManagement.docx
+++ b/InteractiveWaterBudget/BenefitsDrawbacksInteractiveWaterManagement.docx
@@ -156,8 +156,6 @@
         </w:rPr>
         <w:t xml:space="preserve"> </w:t>
       </w:r>
-      <w:bookmarkStart w:id="0" w:name="_GoBack"/>
-      <w:bookmarkEnd w:id="0"/>
     </w:p>
     <w:p>
       <w:pPr>
@@ -1490,6 +1488,7 @@
           <w:szCs w:val="24"/>
         </w:rPr>
       </w:pPr>
+      <w:bookmarkStart w:id="0" w:name="_Hlk72361153"/>
       <w:r>
         <w:rPr>
           <w:rFonts w:asciiTheme="majorBidi" w:hAnsiTheme="majorBidi" w:cstheme="majorBidi"/>
@@ -1992,6 +1991,7 @@
         </w:rPr>
         <w:t>Encourages more collaboration among users. Can only move forward year-by-year-by-year after each user enters their choices for withdrawals and trades.</w:t>
       </w:r>
+      <w:bookmarkEnd w:id="0"/>
     </w:p>
     <w:p>
       <w:pPr>
@@ -2014,6 +2014,8 @@
           <w:szCs w:val="24"/>
         </w:rPr>
       </w:pPr>
+      <w:bookmarkStart w:id="1" w:name="_Hlk72361193"/>
+      <w:bookmarkStart w:id="2" w:name="_GoBack"/>
       <w:r>
         <w:rPr>
           <w:rFonts w:asciiTheme="majorBidi" w:hAnsiTheme="majorBidi" w:cstheme="majorBidi"/>
@@ -2282,31 +2284,15 @@
           <w:sz w:val="24"/>
           <w:szCs w:val="24"/>
         </w:rPr>
-        <w:t xml:space="preserve">Get credit </w:t>
-      </w:r>
-      <w:r>
-        <w:rPr>
-          <w:rFonts w:asciiTheme="majorBidi" w:hAnsiTheme="majorBidi" w:cstheme="majorBidi"/>
-          <w:sz w:val="24"/>
-          <w:szCs w:val="24"/>
-        </w:rPr>
-        <w:t xml:space="preserve">and get paid </w:t>
-      </w:r>
-      <w:r>
-        <w:rPr>
-          <w:rFonts w:asciiTheme="majorBidi" w:hAnsiTheme="majorBidi" w:cstheme="majorBidi"/>
-          <w:sz w:val="24"/>
-          <w:szCs w:val="24"/>
-        </w:rPr>
-        <w:t>for conservation efforts</w:t>
-      </w:r>
-      <w:r>
-        <w:rPr>
-          <w:rFonts w:asciiTheme="majorBidi" w:hAnsiTheme="majorBidi" w:cstheme="majorBidi"/>
-          <w:sz w:val="24"/>
-          <w:szCs w:val="24"/>
-        </w:rPr>
-        <w:t>.</w:t>
+        <w:t>Have a softer landing if curtailment occurs</w:t>
+      </w:r>
+      <w:r>
+        <w:rPr>
+          <w:rFonts w:asciiTheme="majorBidi" w:hAnsiTheme="majorBidi" w:cstheme="majorBidi"/>
+          <w:sz w:val="24"/>
+          <w:szCs w:val="24"/>
+        </w:rPr>
+        <w:t xml:space="preserve"> (smaller cutback)</w:t>
       </w:r>
     </w:p>
     <w:p>
@@ -2331,15 +2317,31 @@
           <w:sz w:val="24"/>
           <w:szCs w:val="24"/>
         </w:rPr>
-        <w:t>I</w:t>
-      </w:r>
-      <w:r>
-        <w:rPr>
-          <w:rFonts w:asciiTheme="majorBidi" w:hAnsiTheme="majorBidi" w:cstheme="majorBidi"/>
-          <w:sz w:val="24"/>
-          <w:szCs w:val="24"/>
-        </w:rPr>
-        <w:t>ncrease take of Colorado River water in large flow years.</w:t>
+        <w:t xml:space="preserve">Get credit </w:t>
+      </w:r>
+      <w:r>
+        <w:rPr>
+          <w:rFonts w:asciiTheme="majorBidi" w:hAnsiTheme="majorBidi" w:cstheme="majorBidi"/>
+          <w:sz w:val="24"/>
+          <w:szCs w:val="24"/>
+        </w:rPr>
+        <w:t xml:space="preserve">and get paid </w:t>
+      </w:r>
+      <w:r>
+        <w:rPr>
+          <w:rFonts w:asciiTheme="majorBidi" w:hAnsiTheme="majorBidi" w:cstheme="majorBidi"/>
+          <w:sz w:val="24"/>
+          <w:szCs w:val="24"/>
+        </w:rPr>
+        <w:t>for conservation efforts</w:t>
+      </w:r>
+      <w:r>
+        <w:rPr>
+          <w:rFonts w:asciiTheme="majorBidi" w:hAnsiTheme="majorBidi" w:cstheme="majorBidi"/>
+          <w:sz w:val="24"/>
+          <w:szCs w:val="24"/>
+        </w:rPr>
+        <w:t>.</w:t>
       </w:r>
     </w:p>
     <w:p>
@@ -2364,31 +2366,7 @@
           <w:sz w:val="24"/>
           <w:szCs w:val="24"/>
         </w:rPr>
-        <w:t xml:space="preserve">Or store </w:t>
-      </w:r>
-      <w:r>
-        <w:rPr>
-          <w:rFonts w:asciiTheme="majorBidi" w:hAnsiTheme="majorBidi" w:cstheme="majorBidi"/>
-          <w:sz w:val="24"/>
-          <w:szCs w:val="24"/>
-        </w:rPr>
-        <w:t>surplus</w:t>
-      </w:r>
-      <w:r>
-        <w:rPr>
-          <w:rFonts w:asciiTheme="majorBidi" w:hAnsiTheme="majorBidi" w:cstheme="majorBidi"/>
-          <w:sz w:val="24"/>
-          <w:szCs w:val="24"/>
-        </w:rPr>
-        <w:t xml:space="preserve"> water</w:t>
-      </w:r>
-      <w:r>
-        <w:rPr>
-          <w:rFonts w:asciiTheme="majorBidi" w:hAnsiTheme="majorBidi" w:cstheme="majorBidi"/>
-          <w:sz w:val="24"/>
-          <w:szCs w:val="24"/>
-        </w:rPr>
-        <w:t>, further develop Upper Basin water uses in future years, and transfer or sell stored water to the Lower Basin.</w:t>
+        <w:t>Increase take of Colorado River water in large flow years.</w:t>
       </w:r>
     </w:p>
     <w:p>
@@ -2413,15 +2391,7 @@
           <w:sz w:val="24"/>
           <w:szCs w:val="24"/>
         </w:rPr>
-        <w:t>Shift some Lake Powell evaporation onto Lower Basin</w:t>
-      </w:r>
-      <w:r>
-        <w:rPr>
-          <w:rFonts w:asciiTheme="majorBidi" w:hAnsiTheme="majorBidi" w:cstheme="majorBidi"/>
-          <w:sz w:val="24"/>
-          <w:szCs w:val="24"/>
-        </w:rPr>
-        <w:t>.</w:t>
+        <w:t>Or store surplus water, further develop Upper Basin water uses in future years, and transfer or sell stored water to the Lower Basin.</w:t>
       </w:r>
     </w:p>
     <w:p>
@@ -2446,6 +2416,39 @@
           <w:sz w:val="24"/>
           <w:szCs w:val="24"/>
         </w:rPr>
+        <w:t>Shift some Lake Powell evaporation onto Lower Basin</w:t>
+      </w:r>
+      <w:r>
+        <w:rPr>
+          <w:rFonts w:asciiTheme="majorBidi" w:hAnsiTheme="majorBidi" w:cstheme="majorBidi"/>
+          <w:sz w:val="24"/>
+          <w:szCs w:val="24"/>
+        </w:rPr>
+        <w:t>.</w:t>
+      </w:r>
+    </w:p>
+    <w:p>
+      <w:pPr>
+        <w:pStyle w:val="ListParagraph"/>
+        <w:numPr>
+          <w:ilvl w:val="0"/>
+          <w:numId w:val="13"/>
+        </w:numPr>
+        <w:spacing w:after="0"/>
+        <w:rPr>
+          <w:rFonts w:asciiTheme="majorBidi" w:hAnsiTheme="majorBidi" w:cstheme="majorBidi"/>
+          <w:b/>
+          <w:bCs/>
+          <w:sz w:val="24"/>
+          <w:szCs w:val="24"/>
+        </w:rPr>
+      </w:pPr>
+      <w:r>
+        <w:rPr>
+          <w:rFonts w:asciiTheme="majorBidi" w:hAnsiTheme="majorBidi" w:cstheme="majorBidi"/>
+          <w:sz w:val="24"/>
+          <w:szCs w:val="24"/>
+        </w:rPr>
         <w:t xml:space="preserve">Avoid large equalization releases that lower Powell </w:t>
       </w:r>
       <w:r>
@@ -2465,6 +2468,8 @@
         <w:t xml:space="preserve"> and send more water to Lower Basin than required by Article III(d).</w:t>
       </w:r>
     </w:p>
+    <w:bookmarkEnd w:id="1"/>
+    <w:bookmarkEnd w:id="2"/>
     <w:p>
       <w:pPr>
         <w:spacing w:after="0"/>

</xml_diff>